<commit_message>
Added some result screenshots to overview file
</commit_message>
<xml_diff>
--- a/Overview-Data_Ingestion_from_GCS_to_Snowflake.docx
+++ b/Overview-Data_Ingestion_from_GCS_to_Snowflake.docx
@@ -12,7 +12,6 @@
           <w:szCs w:val="28"/>
         </w:rPr>
       </w:pPr>
-      <w:proofErr w:type="spellStart"/>
       <w:r>
         <w:rPr>
           <w:b/>
@@ -22,7 +21,6 @@
         </w:rPr>
         <w:t>Car_rental_data_ingestion_from_GCS_Storage_to_snowflake</w:t>
       </w:r>
-      <w:proofErr w:type="spellEnd"/>
     </w:p>
     <w:p>
       <w:pPr>
@@ -48,39 +46,14 @@
           <w:sz w:val="24"/>
           <w:szCs w:val="24"/>
         </w:rPr>
-        <w:t xml:space="preserve">table definition of </w:t>
-      </w:r>
-      <w:proofErr w:type="spellStart"/>
-      <w:r>
-        <w:rPr>
-          <w:sz w:val="24"/>
-          <w:szCs w:val="24"/>
-        </w:rPr>
-        <w:t>dim_date,dim_car,dim_location,dim_customer</w:t>
-      </w:r>
-      <w:proofErr w:type="spellEnd"/>
-      <w:r>
-        <w:rPr>
-          <w:sz w:val="24"/>
-          <w:szCs w:val="24"/>
-        </w:rPr>
-        <w:t xml:space="preserve"> and </w:t>
-      </w:r>
-      <w:proofErr w:type="spellStart"/>
-      <w:r>
-        <w:rPr>
-          <w:sz w:val="24"/>
-          <w:szCs w:val="24"/>
-        </w:rPr>
-        <w:t>fact_rentals</w:t>
-      </w:r>
-      <w:proofErr w:type="spellEnd"/>
-      <w:r>
-        <w:rPr>
-          <w:sz w:val="24"/>
-          <w:szCs w:val="24"/>
-        </w:rPr>
-        <w:t xml:space="preserve"> and established primary key and foreign key constraint. </w:t>
+        <w:t xml:space="preserve">table definition of dim_date,dim_car,dim_location,dim_customer and fact_rentals and established primary key and foreign key constraint. </w:t>
+      </w:r>
+      <w:r>
+        <w:rPr>
+          <w:sz w:val="24"/>
+          <w:szCs w:val="24"/>
+        </w:rPr>
+        <w:t>I also had inserted data for dim_date,dim_location,dim_car from sql worksheet itself. It has been added in this repository.</w:t>
       </w:r>
     </w:p>
     <w:p>
@@ -108,60 +81,29 @@
           <w:sz w:val="24"/>
           <w:szCs w:val="24"/>
         </w:rPr>
-        <w:t xml:space="preserve">I also created a storage integration in my snowflake database – </w:t>
-      </w:r>
-      <w:proofErr w:type="spellStart"/>
-      <w:r>
-        <w:rPr>
-          <w:sz w:val="24"/>
-          <w:szCs w:val="24"/>
-        </w:rPr>
-        <w:t>car_rental</w:t>
-      </w:r>
-      <w:proofErr w:type="spellEnd"/>
-      <w:r>
-        <w:rPr>
-          <w:sz w:val="24"/>
-          <w:szCs w:val="24"/>
-        </w:rPr>
-        <w:t xml:space="preserve"> with a GCS bucket with the below prefix and created an external stage on top of it. The customers daily data which will be used to perform </w:t>
-      </w:r>
-      <w:proofErr w:type="spellStart"/>
-      <w:r>
-        <w:rPr>
-          <w:sz w:val="24"/>
-          <w:szCs w:val="24"/>
-        </w:rPr>
-        <w:t>upsert</w:t>
-      </w:r>
-      <w:proofErr w:type="spellEnd"/>
-      <w:r>
-        <w:rPr>
-          <w:sz w:val="24"/>
-          <w:szCs w:val="24"/>
-        </w:rPr>
-        <w:t xml:space="preserve"> operation will be placed in the given bucket location.</w:t>
-      </w:r>
-    </w:p>
-    <w:p>
-      <w:pPr>
-        <w:pStyle w:val="ListParagraph"/>
-        <w:rPr>
-          <w:sz w:val="24"/>
-          <w:szCs w:val="24"/>
-        </w:rPr>
-      </w:pPr>
-    </w:p>
-    <w:p>
-      <w:pPr>
-        <w:pStyle w:val="ListParagraph"/>
-        <w:rPr>
-          <w:sz w:val="24"/>
-          <w:szCs w:val="24"/>
-        </w:rPr>
-      </w:pPr>
-      <w:r>
-        <w:rPr>
+        <w:t>I also created a storage integration in my snowflake database – car_rental with a GCS bucket with the below prefix and created an external stage on top of it. The customers daily data which will be used to perform upsert operation will be placed in the given bucket location.</w:t>
+      </w:r>
+    </w:p>
+    <w:p>
+      <w:pPr>
+        <w:pStyle w:val="ListParagraph"/>
+        <w:rPr>
+          <w:sz w:val="24"/>
+          <w:szCs w:val="24"/>
+        </w:rPr>
+      </w:pPr>
+    </w:p>
+    <w:p>
+      <w:pPr>
+        <w:pStyle w:val="ListParagraph"/>
+        <w:rPr>
+          <w:sz w:val="24"/>
+          <w:szCs w:val="24"/>
+        </w:rPr>
+      </w:pPr>
+      <w:r>
+        <w:rPr>
+          <w:noProof/>
           <w:sz w:val="24"/>
           <w:szCs w:val="24"/>
         </w:rPr>
@@ -212,6 +154,7 @@
       </w:pPr>
       <w:r>
         <w:rPr>
+          <w:noProof/>
           <w:sz w:val="24"/>
           <w:szCs w:val="24"/>
         </w:rPr>
@@ -267,7 +210,6 @@
         </w:rPr>
         <w:t xml:space="preserve">I provided necessary permissions to the service account returned by </w:t>
       </w:r>
-      <w:proofErr w:type="spellStart"/>
       <w:r>
         <w:rPr>
           <w:b/>
@@ -275,60 +217,14 @@
           <w:sz w:val="24"/>
           <w:szCs w:val="24"/>
         </w:rPr>
-        <w:t>desc</w:t>
-      </w:r>
-      <w:proofErr w:type="spellEnd"/>
-      <w:r>
-        <w:rPr>
-          <w:b/>
-          <w:bCs/>
-          <w:sz w:val="24"/>
-          <w:szCs w:val="24"/>
-        </w:rPr>
-        <w:t xml:space="preserve"> integration </w:t>
-      </w:r>
-      <w:proofErr w:type="spellStart"/>
-      <w:r>
-        <w:rPr>
-          <w:b/>
-          <w:bCs/>
-          <w:sz w:val="24"/>
-          <w:szCs w:val="24"/>
-        </w:rPr>
-        <w:t>gcp_bucket_read</w:t>
-      </w:r>
-      <w:proofErr w:type="spellEnd"/>
-      <w:r>
-        <w:rPr>
-          <w:b/>
-          <w:bCs/>
-          <w:sz w:val="24"/>
-          <w:szCs w:val="24"/>
-        </w:rPr>
-        <w:t xml:space="preserve"> </w:t>
-      </w:r>
-      <w:r>
-        <w:rPr>
-          <w:sz w:val="24"/>
-          <w:szCs w:val="24"/>
-        </w:rPr>
-        <w:t xml:space="preserve">so that snowflake service account can have read access to the above-mentioned </w:t>
-      </w:r>
-      <w:proofErr w:type="spellStart"/>
-      <w:r>
-        <w:rPr>
-          <w:sz w:val="24"/>
-          <w:szCs w:val="24"/>
-        </w:rPr>
-        <w:t>gcs</w:t>
-      </w:r>
-      <w:proofErr w:type="spellEnd"/>
-      <w:r>
-        <w:rPr>
-          <w:sz w:val="24"/>
-          <w:szCs w:val="24"/>
-        </w:rPr>
-        <w:t xml:space="preserve"> bucket.</w:t>
+        <w:t xml:space="preserve">desc integration gcp_bucket_read </w:t>
+      </w:r>
+      <w:r>
+        <w:rPr>
+          <w:sz w:val="24"/>
+          <w:szCs w:val="24"/>
+        </w:rPr>
+        <w:t>so that snowflake service account can have read access to the above-mentioned gcs bucket.</w:t>
       </w:r>
     </w:p>
     <w:p>
@@ -361,6 +257,7 @@
       </w:pPr>
       <w:r>
         <w:rPr>
+          <w:noProof/>
           <w:sz w:val="24"/>
           <w:szCs w:val="24"/>
         </w:rPr>
@@ -418,85 +315,22 @@
           <w:sz w:val="24"/>
           <w:szCs w:val="24"/>
         </w:rPr>
-        <w:t xml:space="preserve">In airflow </w:t>
-      </w:r>
-      <w:proofErr w:type="spellStart"/>
-      <w:r>
-        <w:rPr>
-          <w:sz w:val="24"/>
-          <w:szCs w:val="24"/>
-        </w:rPr>
-        <w:t>dag</w:t>
-      </w:r>
-      <w:proofErr w:type="spellEnd"/>
-      <w:r>
-        <w:rPr>
-          <w:sz w:val="24"/>
-          <w:szCs w:val="24"/>
-        </w:rPr>
-        <w:t xml:space="preserve"> python file, I have configured the DAG with parameter which will take the date of the file user want to process in YYYYMMDD format, if user does not provide any date the </w:t>
-      </w:r>
-      <w:proofErr w:type="spellStart"/>
-      <w:r>
-        <w:rPr>
-          <w:sz w:val="24"/>
-          <w:szCs w:val="24"/>
-        </w:rPr>
-        <w:t>PythonOperator</w:t>
-      </w:r>
-      <w:proofErr w:type="spellEnd"/>
-      <w:r>
-        <w:rPr>
-          <w:sz w:val="24"/>
-          <w:szCs w:val="24"/>
-        </w:rPr>
-        <w:t xml:space="preserve"> is configured to get the date of execution date for the </w:t>
-      </w:r>
-      <w:proofErr w:type="spellStart"/>
-      <w:r>
-        <w:rPr>
-          <w:sz w:val="24"/>
-          <w:szCs w:val="24"/>
-        </w:rPr>
-        <w:t>dag</w:t>
-      </w:r>
-      <w:proofErr w:type="spellEnd"/>
-      <w:r>
-        <w:rPr>
-          <w:sz w:val="24"/>
-          <w:szCs w:val="24"/>
-        </w:rPr>
-        <w:t xml:space="preserve"> context and push it to </w:t>
-      </w:r>
-      <w:proofErr w:type="spellStart"/>
-      <w:r>
-        <w:rPr>
-          <w:sz w:val="24"/>
-          <w:szCs w:val="24"/>
-        </w:rPr>
-        <w:t>xcom</w:t>
-      </w:r>
-      <w:proofErr w:type="spellEnd"/>
-      <w:r>
-        <w:rPr>
-          <w:sz w:val="24"/>
-          <w:szCs w:val="24"/>
-        </w:rPr>
-        <w:t>.</w:t>
-      </w:r>
-    </w:p>
-    <w:p>
-      <w:pPr>
-        <w:rPr>
-          <w:sz w:val="24"/>
-          <w:szCs w:val="24"/>
-        </w:rPr>
-      </w:pPr>
-      <w:r>
-        <w:rPr>
-          <w:sz w:val="24"/>
-          <w:szCs w:val="24"/>
-        </w:rPr>
+        <w:t>In airflow dag python file, I have configured the DAG with parameter which will take the date of the file user want to process in YYYYMMDD format, if user does not provide any date the PythonOperator is configured to get the date of execution date for the dag context and push it to xcom.</w:t>
+      </w:r>
+    </w:p>
+    <w:p>
+      <w:pPr>
+        <w:rPr>
+          <w:sz w:val="24"/>
+          <w:szCs w:val="24"/>
+        </w:rPr>
+      </w:pPr>
+      <w:r>
+        <w:rPr>
+          <w:sz w:val="24"/>
+          <w:szCs w:val="24"/>
+        </w:rPr>
+        <w:lastRenderedPageBreak/>
         <w:t xml:space="preserve">      </w:t>
       </w:r>
     </w:p>
@@ -517,10 +351,8 @@
           <w:sz w:val="24"/>
           <w:szCs w:val="24"/>
         </w:rPr>
-        <w:lastRenderedPageBreak/>
         <w:t xml:space="preserve">I am updating current records present in </w:t>
       </w:r>
-      <w:proofErr w:type="spellStart"/>
       <w:r>
         <w:rPr>
           <w:b/>
@@ -530,66 +362,34 @@
         </w:rPr>
         <w:t>dim_customer</w:t>
       </w:r>
-      <w:proofErr w:type="spellEnd"/>
-      <w:r>
-        <w:rPr>
-          <w:sz w:val="24"/>
-          <w:szCs w:val="24"/>
-        </w:rPr>
-        <w:t xml:space="preserve"> table pulling the data of customers table from the external stage(rentals) dynamically deciding the name of the file as per the parameter passed while running the DAG by user. I am assigning the </w:t>
-      </w:r>
-      <w:proofErr w:type="spellStart"/>
-      <w:r>
-        <w:rPr>
-          <w:sz w:val="24"/>
-          <w:szCs w:val="24"/>
-        </w:rPr>
-        <w:t>end_date</w:t>
-      </w:r>
-      <w:proofErr w:type="spellEnd"/>
-      <w:r>
-        <w:rPr>
-          <w:sz w:val="24"/>
-          <w:szCs w:val="24"/>
-        </w:rPr>
-        <w:t xml:space="preserve"> for a given record and also marking the </w:t>
-      </w:r>
-      <w:proofErr w:type="spellStart"/>
-      <w:r>
-        <w:rPr>
-          <w:sz w:val="24"/>
-          <w:szCs w:val="24"/>
-        </w:rPr>
-        <w:t>is_current</w:t>
-      </w:r>
-      <w:proofErr w:type="spellEnd"/>
-      <w:r>
-        <w:rPr>
-          <w:sz w:val="24"/>
-          <w:szCs w:val="24"/>
-        </w:rPr>
-        <w:t xml:space="preserve"> flag as False.</w:t>
-      </w:r>
-    </w:p>
-    <w:p>
-      <w:pPr>
-        <w:pStyle w:val="ListParagraph"/>
-        <w:rPr>
-          <w:sz w:val="24"/>
-          <w:szCs w:val="24"/>
-        </w:rPr>
-      </w:pPr>
-    </w:p>
-    <w:p>
-      <w:pPr>
-        <w:pStyle w:val="ListParagraph"/>
-        <w:rPr>
-          <w:sz w:val="24"/>
-          <w:szCs w:val="24"/>
-        </w:rPr>
-      </w:pPr>
-      <w:r>
-        <w:rPr>
+      <w:r>
+        <w:rPr>
+          <w:sz w:val="24"/>
+          <w:szCs w:val="24"/>
+        </w:rPr>
+        <w:t xml:space="preserve"> table pulling the data of customers table from the external stage(rentals) dynamically deciding the name of the file as per the parameter passed while running the DAG by user. I am assigning the end_date for a given record and also marking the is_current flag as False.</w:t>
+      </w:r>
+    </w:p>
+    <w:p>
+      <w:pPr>
+        <w:pStyle w:val="ListParagraph"/>
+        <w:rPr>
+          <w:sz w:val="24"/>
+          <w:szCs w:val="24"/>
+        </w:rPr>
+      </w:pPr>
+    </w:p>
+    <w:p>
+      <w:pPr>
+        <w:pStyle w:val="ListParagraph"/>
+        <w:rPr>
+          <w:sz w:val="24"/>
+          <w:szCs w:val="24"/>
+        </w:rPr>
+      </w:pPr>
+      <w:r>
+        <w:rPr>
+          <w:noProof/>
           <w:sz w:val="24"/>
           <w:szCs w:val="24"/>
         </w:rPr>
@@ -647,74 +447,27 @@
           <w:sz w:val="24"/>
           <w:szCs w:val="24"/>
         </w:rPr>
-        <w:t xml:space="preserve"> I am also inserting the new record for </w:t>
-      </w:r>
-      <w:proofErr w:type="spellStart"/>
-      <w:r>
-        <w:rPr>
-          <w:sz w:val="24"/>
-          <w:szCs w:val="24"/>
-        </w:rPr>
-        <w:t>dim_customer</w:t>
-      </w:r>
-      <w:proofErr w:type="spellEnd"/>
-      <w:r>
-        <w:rPr>
-          <w:sz w:val="24"/>
-          <w:szCs w:val="24"/>
-        </w:rPr>
-        <w:t xml:space="preserve"> table </w:t>
-      </w:r>
-      <w:r>
-        <w:rPr>
-          <w:sz w:val="24"/>
-          <w:szCs w:val="24"/>
-        </w:rPr>
-        <w:t xml:space="preserve">with </w:t>
-      </w:r>
-      <w:proofErr w:type="spellStart"/>
-      <w:r>
-        <w:rPr>
-          <w:sz w:val="24"/>
-          <w:szCs w:val="24"/>
-        </w:rPr>
-        <w:t>end_date</w:t>
-      </w:r>
-      <w:proofErr w:type="spellEnd"/>
-      <w:r>
-        <w:rPr>
-          <w:sz w:val="24"/>
-          <w:szCs w:val="24"/>
-        </w:rPr>
-        <w:t xml:space="preserve"> as Null and current timestamp as the </w:t>
-      </w:r>
-      <w:proofErr w:type="spellStart"/>
-      <w:r>
-        <w:rPr>
-          <w:sz w:val="24"/>
-          <w:szCs w:val="24"/>
-        </w:rPr>
-        <w:t>start_date</w:t>
-      </w:r>
-      <w:proofErr w:type="spellEnd"/>
-      <w:r>
-        <w:rPr>
-          <w:sz w:val="24"/>
-          <w:szCs w:val="24"/>
-        </w:rPr>
-        <w:t xml:space="preserve"> for a given record.</w:t>
-      </w:r>
-    </w:p>
-    <w:p>
-      <w:pPr>
-        <w:pStyle w:val="ListParagraph"/>
-        <w:rPr>
-          <w:sz w:val="24"/>
-          <w:szCs w:val="24"/>
-        </w:rPr>
-      </w:pPr>
-      <w:r>
-        <w:rPr>
+        <w:t xml:space="preserve"> I am also inserting the new record for dim_customer table </w:t>
+      </w:r>
+      <w:r>
+        <w:rPr>
+          <w:sz w:val="24"/>
+          <w:szCs w:val="24"/>
+        </w:rPr>
+        <w:t>with end_date as Null and current timestamp as the start_date for a given record.</w:t>
+      </w:r>
+    </w:p>
+    <w:p>
+      <w:pPr>
+        <w:pStyle w:val="ListParagraph"/>
+        <w:rPr>
+          <w:sz w:val="24"/>
+          <w:szCs w:val="24"/>
+        </w:rPr>
+      </w:pPr>
+      <w:r>
+        <w:rPr>
+          <w:noProof/>
           <w:sz w:val="24"/>
           <w:szCs w:val="24"/>
         </w:rPr>
@@ -787,47 +540,33 @@
           <w:sz w:val="24"/>
           <w:szCs w:val="24"/>
         </w:rPr>
-        <w:t xml:space="preserve">I am calling the spark job kept in GCS Storage bucket and also passing the storage path of the required jar files and submitting that to </w:t>
-      </w:r>
-      <w:proofErr w:type="spellStart"/>
-      <w:r>
-        <w:rPr>
-          <w:sz w:val="24"/>
-          <w:szCs w:val="24"/>
-        </w:rPr>
-        <w:t>dataproc</w:t>
-      </w:r>
-      <w:proofErr w:type="spellEnd"/>
-      <w:r>
-        <w:rPr>
-          <w:sz w:val="24"/>
-          <w:szCs w:val="24"/>
-        </w:rPr>
-        <w:t xml:space="preserve"> cluster.</w:t>
-      </w:r>
-    </w:p>
-    <w:p>
-      <w:pPr>
-        <w:pStyle w:val="ListParagraph"/>
-        <w:rPr>
-          <w:sz w:val="24"/>
-          <w:szCs w:val="24"/>
-        </w:rPr>
-      </w:pPr>
-    </w:p>
-    <w:p>
-      <w:pPr>
-        <w:pStyle w:val="ListParagraph"/>
-        <w:rPr>
-          <w:sz w:val="24"/>
-          <w:szCs w:val="24"/>
-        </w:rPr>
-      </w:pPr>
-      <w:r>
-        <w:rPr>
-          <w:sz w:val="24"/>
-          <w:szCs w:val="24"/>
-        </w:rPr>
+        <w:t>I am calling the spark job kept in GCS Storage bucket and also passing the storage path of the required jar files and submitting that to dataproc cluster.</w:t>
+      </w:r>
+    </w:p>
+    <w:p>
+      <w:pPr>
+        <w:pStyle w:val="ListParagraph"/>
+        <w:rPr>
+          <w:sz w:val="24"/>
+          <w:szCs w:val="24"/>
+        </w:rPr>
+      </w:pPr>
+    </w:p>
+    <w:p>
+      <w:pPr>
+        <w:pStyle w:val="ListParagraph"/>
+        <w:rPr>
+          <w:sz w:val="24"/>
+          <w:szCs w:val="24"/>
+        </w:rPr>
+      </w:pPr>
+      <w:r>
+        <w:rPr>
+          <w:noProof/>
+          <w:sz w:val="24"/>
+          <w:szCs w:val="24"/>
+        </w:rPr>
+        <w:lastRenderedPageBreak/>
         <w:drawing>
           <wp:inline distT="0" distB="0" distL="0" distR="0" wp14:anchorId="771B713C" wp14:editId="18A23A15">
             <wp:extent cx="5731510" cy="2034540"/>
@@ -882,84 +621,36 @@
           <w:sz w:val="24"/>
           <w:szCs w:val="24"/>
         </w:rPr>
-        <w:lastRenderedPageBreak/>
-        <w:t xml:space="preserve">While calling the spark job from airflow, I had passed the date argument that will decide which file to pick from GCS Bucket path. In spark job I am reading the file as per the </w:t>
-      </w:r>
-      <w:proofErr w:type="spellStart"/>
-      <w:r>
-        <w:rPr>
-          <w:sz w:val="24"/>
-          <w:szCs w:val="24"/>
-        </w:rPr>
-        <w:t>filepath</w:t>
-      </w:r>
-      <w:proofErr w:type="spellEnd"/>
-      <w:r>
-        <w:rPr>
-          <w:sz w:val="24"/>
-          <w:szCs w:val="24"/>
-        </w:rPr>
-        <w:t xml:space="preserve"> from GCS bucket that is being dynamically set up </w:t>
-      </w:r>
-      <w:r>
-        <w:rPr>
-          <w:sz w:val="24"/>
-          <w:szCs w:val="24"/>
-        </w:rPr>
-        <w:t xml:space="preserve">as per the date passed from airflow </w:t>
-      </w:r>
-      <w:proofErr w:type="spellStart"/>
-      <w:r>
-        <w:rPr>
-          <w:sz w:val="24"/>
-          <w:szCs w:val="24"/>
-        </w:rPr>
-        <w:t>job.Post</w:t>
-      </w:r>
-      <w:proofErr w:type="spellEnd"/>
-      <w:r>
-        <w:rPr>
-          <w:sz w:val="24"/>
-          <w:szCs w:val="24"/>
-        </w:rPr>
-        <w:t xml:space="preserve"> reading , I am doing some validation checks to filter out records from the </w:t>
-      </w:r>
-      <w:proofErr w:type="spellStart"/>
-      <w:r>
-        <w:rPr>
-          <w:sz w:val="24"/>
-          <w:szCs w:val="24"/>
-        </w:rPr>
-        <w:t>dataframe</w:t>
-      </w:r>
-      <w:proofErr w:type="spellEnd"/>
-      <w:r>
-        <w:rPr>
-          <w:sz w:val="24"/>
-          <w:szCs w:val="24"/>
-        </w:rPr>
-        <w:t xml:space="preserve"> having null values for a given row.</w:t>
-      </w:r>
-    </w:p>
-    <w:p>
-      <w:pPr>
-        <w:pStyle w:val="ListParagraph"/>
-        <w:rPr>
-          <w:sz w:val="24"/>
-          <w:szCs w:val="24"/>
-        </w:rPr>
-      </w:pPr>
-    </w:p>
-    <w:p>
-      <w:pPr>
-        <w:pStyle w:val="ListParagraph"/>
-        <w:rPr>
-          <w:sz w:val="24"/>
-          <w:szCs w:val="24"/>
-        </w:rPr>
-      </w:pPr>
-      <w:r>
-        <w:rPr>
+        <w:t xml:space="preserve">While calling the spark job from airflow, I had passed the date argument that will decide which file to pick from GCS Bucket path. In spark job I am reading the file as per the filepath from GCS bucket that is being dynamically set up </w:t>
+      </w:r>
+      <w:r>
+        <w:rPr>
+          <w:sz w:val="24"/>
+          <w:szCs w:val="24"/>
+        </w:rPr>
+        <w:t>as per the date passed from airflow job.Post reading , I am doing some validation checks to filter out records from the dataframe having null values for a given row.</w:t>
+      </w:r>
+    </w:p>
+    <w:p>
+      <w:pPr>
+        <w:pStyle w:val="ListParagraph"/>
+        <w:rPr>
+          <w:sz w:val="24"/>
+          <w:szCs w:val="24"/>
+        </w:rPr>
+      </w:pPr>
+    </w:p>
+    <w:p>
+      <w:pPr>
+        <w:pStyle w:val="ListParagraph"/>
+        <w:rPr>
+          <w:sz w:val="24"/>
+          <w:szCs w:val="24"/>
+        </w:rPr>
+      </w:pPr>
+      <w:r>
+        <w:rPr>
+          <w:noProof/>
           <w:sz w:val="24"/>
           <w:szCs w:val="24"/>
         </w:rPr>
@@ -1032,44 +723,29 @@
           <w:sz w:val="24"/>
           <w:szCs w:val="24"/>
         </w:rPr>
-        <w:t xml:space="preserve">Adding some more custom columns on the rentals </w:t>
-      </w:r>
-      <w:proofErr w:type="spellStart"/>
-      <w:r>
-        <w:rPr>
-          <w:sz w:val="24"/>
-          <w:szCs w:val="24"/>
-        </w:rPr>
-        <w:t>dataframe</w:t>
-      </w:r>
-      <w:proofErr w:type="spellEnd"/>
-      <w:r>
-        <w:rPr>
-          <w:sz w:val="24"/>
-          <w:szCs w:val="24"/>
-        </w:rPr>
-        <w:t>.</w:t>
-      </w:r>
-    </w:p>
-    <w:p>
-      <w:pPr>
-        <w:pStyle w:val="ListParagraph"/>
-        <w:rPr>
-          <w:sz w:val="24"/>
-          <w:szCs w:val="24"/>
-        </w:rPr>
-      </w:pPr>
-    </w:p>
-    <w:p>
-      <w:pPr>
-        <w:pStyle w:val="ListParagraph"/>
-        <w:rPr>
-          <w:sz w:val="24"/>
-          <w:szCs w:val="24"/>
-        </w:rPr>
-      </w:pPr>
-      <w:r>
-        <w:rPr>
+        <w:t>Adding some more custom columns on the rentals dataframe.</w:t>
+      </w:r>
+    </w:p>
+    <w:p>
+      <w:pPr>
+        <w:pStyle w:val="ListParagraph"/>
+        <w:rPr>
+          <w:sz w:val="24"/>
+          <w:szCs w:val="24"/>
+        </w:rPr>
+      </w:pPr>
+    </w:p>
+    <w:p>
+      <w:pPr>
+        <w:pStyle w:val="ListParagraph"/>
+        <w:rPr>
+          <w:sz w:val="24"/>
+          <w:szCs w:val="24"/>
+        </w:rPr>
+      </w:pPr>
+      <w:r>
+        <w:rPr>
+          <w:noProof/>
           <w:sz w:val="24"/>
           <w:szCs w:val="24"/>
         </w:rPr>
@@ -1142,83 +818,28 @@
           <w:sz w:val="24"/>
           <w:szCs w:val="24"/>
         </w:rPr>
-        <w:t>I read the dimension tables -</w:t>
-      </w:r>
-      <w:proofErr w:type="spellStart"/>
-      <w:r>
-        <w:rPr>
-          <w:sz w:val="24"/>
-          <w:szCs w:val="24"/>
-        </w:rPr>
-        <w:t>dim_date,dim_customer,dim_location,dim_car</w:t>
-      </w:r>
-      <w:proofErr w:type="spellEnd"/>
-      <w:r>
-        <w:rPr>
-          <w:sz w:val="24"/>
-          <w:szCs w:val="24"/>
-        </w:rPr>
-        <w:t xml:space="preserve"> and joined them with my rentals </w:t>
-      </w:r>
-      <w:proofErr w:type="spellStart"/>
-      <w:r>
-        <w:rPr>
-          <w:sz w:val="24"/>
-          <w:szCs w:val="24"/>
-        </w:rPr>
-        <w:t>dataframe</w:t>
-      </w:r>
-      <w:proofErr w:type="spellEnd"/>
-      <w:r>
-        <w:rPr>
-          <w:sz w:val="24"/>
-          <w:szCs w:val="24"/>
-        </w:rPr>
-        <w:t xml:space="preserve"> and only selected the foreign keys and the above-mentioned custom columns from the rentals </w:t>
-      </w:r>
-      <w:proofErr w:type="spellStart"/>
-      <w:r>
-        <w:rPr>
-          <w:sz w:val="24"/>
-          <w:szCs w:val="24"/>
-        </w:rPr>
-        <w:t>dataframe</w:t>
-      </w:r>
-      <w:proofErr w:type="spellEnd"/>
-      <w:r>
-        <w:rPr>
-          <w:sz w:val="24"/>
-          <w:szCs w:val="24"/>
-        </w:rPr>
-        <w:t xml:space="preserve"> and wrote them to snowflake table – </w:t>
-      </w:r>
-      <w:proofErr w:type="spellStart"/>
-      <w:r>
-        <w:rPr>
-          <w:sz w:val="24"/>
-          <w:szCs w:val="24"/>
-        </w:rPr>
-        <w:t>fact_rentals</w:t>
-      </w:r>
-      <w:proofErr w:type="spellEnd"/>
-      <w:r>
-        <w:rPr>
-          <w:sz w:val="24"/>
-          <w:szCs w:val="24"/>
-        </w:rPr>
-        <w:t>.</w:t>
-      </w:r>
-    </w:p>
-    <w:p>
-      <w:pPr>
-        <w:pStyle w:val="ListParagraph"/>
-        <w:rPr>
-          <w:sz w:val="24"/>
-          <w:szCs w:val="24"/>
-        </w:rPr>
-      </w:pPr>
-      <w:r>
-        <w:rPr>
+        <w:t xml:space="preserve">I read the dimension tables -dim_date,dim_customer,dim_location,dim_car and joined them with my rentals dataframe and only selected the foreign keys and the </w:t>
+      </w:r>
+      <w:r>
+        <w:rPr>
+          <w:sz w:val="24"/>
+          <w:szCs w:val="24"/>
+        </w:rPr>
+        <w:lastRenderedPageBreak/>
+        <w:t>above-mentioned custom columns from the rentals dataframe and wrote them to snowflake table – fact_rentals.</w:t>
+      </w:r>
+    </w:p>
+    <w:p>
+      <w:pPr>
+        <w:pStyle w:val="ListParagraph"/>
+        <w:rPr>
+          <w:sz w:val="24"/>
+          <w:szCs w:val="24"/>
+        </w:rPr>
+      </w:pPr>
+      <w:r>
+        <w:rPr>
+          <w:noProof/>
           <w:sz w:val="24"/>
           <w:szCs w:val="24"/>
         </w:rPr>
@@ -1271,11 +892,189 @@
     <w:p>
       <w:pPr>
         <w:pStyle w:val="ListParagraph"/>
-        <w:rPr>
-          <w:sz w:val="24"/>
-          <w:szCs w:val="24"/>
-        </w:rPr>
-      </w:pPr>
+        <w:numPr>
+          <w:ilvl w:val="0"/>
+          <w:numId w:val="1"/>
+        </w:numPr>
+        <w:rPr>
+          <w:sz w:val="24"/>
+          <w:szCs w:val="24"/>
+        </w:rPr>
+      </w:pPr>
+      <w:r>
+        <w:rPr>
+          <w:sz w:val="24"/>
+          <w:szCs w:val="24"/>
+        </w:rPr>
+        <w:t>Results:</w:t>
+      </w:r>
+    </w:p>
+    <w:p>
+      <w:pPr>
+        <w:pStyle w:val="ListParagraph"/>
+        <w:rPr>
+          <w:sz w:val="24"/>
+          <w:szCs w:val="24"/>
+        </w:rPr>
+      </w:pPr>
+      <w:r>
+        <w:rPr>
+          <w:sz w:val="24"/>
+          <w:szCs w:val="24"/>
+        </w:rPr>
+        <w:t xml:space="preserve">From </w:t>
+      </w:r>
+      <w:r>
+        <w:rPr>
+          <w:b/>
+          <w:bCs/>
+          <w:sz w:val="24"/>
+          <w:szCs w:val="24"/>
+        </w:rPr>
+        <w:t>airflow ui</w:t>
+      </w:r>
+      <w:r>
+        <w:rPr>
+          <w:sz w:val="24"/>
+          <w:szCs w:val="24"/>
+        </w:rPr>
+        <w:t>:</w:t>
+      </w:r>
+    </w:p>
+    <w:p>
+      <w:pPr>
+        <w:pStyle w:val="ListParagraph"/>
+        <w:rPr>
+          <w:sz w:val="24"/>
+          <w:szCs w:val="24"/>
+        </w:rPr>
+      </w:pPr>
+      <w:r>
+        <w:rPr>
+          <w:sz w:val="24"/>
+          <w:szCs w:val="24"/>
+        </w:rPr>
+        <w:drawing>
+          <wp:inline distT="0" distB="0" distL="0" distR="0" wp14:anchorId="25A14F48" wp14:editId="650E8457">
+            <wp:extent cx="5731510" cy="3169285"/>
+            <wp:effectExtent l="0" t="0" r="2540" b="0"/>
+            <wp:docPr id="1156382878" name="Picture 1"/>
+            <wp:cNvGraphicFramePr>
+              <a:graphicFrameLocks xmlns:a="http://schemas.openxmlformats.org/drawingml/2006/main" noChangeAspect="1"/>
+            </wp:cNvGraphicFramePr>
+            <a:graphic xmlns:a="http://schemas.openxmlformats.org/drawingml/2006/main">
+              <a:graphicData uri="http://schemas.openxmlformats.org/drawingml/2006/picture">
+                <pic:pic xmlns:pic="http://schemas.openxmlformats.org/drawingml/2006/picture">
+                  <pic:nvPicPr>
+                    <pic:cNvPr id="1156382878" name=""/>
+                    <pic:cNvPicPr/>
+                  </pic:nvPicPr>
+                  <pic:blipFill>
+                    <a:blip r:embed="rId14"/>
+                    <a:stretch>
+                      <a:fillRect/>
+                    </a:stretch>
+                  </pic:blipFill>
+                  <pic:spPr>
+                    <a:xfrm>
+                      <a:off x="0" y="0"/>
+                      <a:ext cx="5731510" cy="3169285"/>
+                    </a:xfrm>
+                    <a:prstGeom prst="rect">
+                      <a:avLst/>
+                    </a:prstGeom>
+                  </pic:spPr>
+                </pic:pic>
+              </a:graphicData>
+            </a:graphic>
+          </wp:inline>
+        </w:drawing>
+      </w:r>
+    </w:p>
+    <w:p>
+      <w:pPr>
+        <w:pStyle w:val="ListParagraph"/>
+        <w:rPr>
+          <w:sz w:val="24"/>
+          <w:szCs w:val="24"/>
+        </w:rPr>
+      </w:pPr>
+    </w:p>
+    <w:p>
+      <w:pPr>
+        <w:pStyle w:val="ListParagraph"/>
+        <w:rPr>
+          <w:sz w:val="24"/>
+          <w:szCs w:val="24"/>
+        </w:rPr>
+      </w:pPr>
+    </w:p>
+    <w:p>
+      <w:pPr>
+        <w:pStyle w:val="ListParagraph"/>
+        <w:rPr>
+          <w:sz w:val="24"/>
+          <w:szCs w:val="24"/>
+        </w:rPr>
+      </w:pPr>
+      <w:r>
+        <w:rPr>
+          <w:sz w:val="24"/>
+          <w:szCs w:val="24"/>
+        </w:rPr>
+        <w:t>We also have data present in fact_rentals table in our snowflake database:</w:t>
+      </w:r>
+    </w:p>
+    <w:p>
+      <w:pPr>
+        <w:pStyle w:val="ListParagraph"/>
+        <w:rPr>
+          <w:sz w:val="24"/>
+          <w:szCs w:val="24"/>
+        </w:rPr>
+      </w:pPr>
+      <w:r>
+        <w:rPr>
+          <w:sz w:val="24"/>
+          <w:szCs w:val="24"/>
+        </w:rPr>
+        <w:lastRenderedPageBreak/>
+        <w:drawing>
+          <wp:inline distT="0" distB="0" distL="0" distR="0" wp14:anchorId="7B2D3E40" wp14:editId="5C842B4A">
+            <wp:extent cx="5731510" cy="2962275"/>
+            <wp:effectExtent l="0" t="0" r="2540" b="9525"/>
+            <wp:docPr id="1329979747" name="Picture 1"/>
+            <wp:cNvGraphicFramePr>
+              <a:graphicFrameLocks xmlns:a="http://schemas.openxmlformats.org/drawingml/2006/main" noChangeAspect="1"/>
+            </wp:cNvGraphicFramePr>
+            <a:graphic xmlns:a="http://schemas.openxmlformats.org/drawingml/2006/main">
+              <a:graphicData uri="http://schemas.openxmlformats.org/drawingml/2006/picture">
+                <pic:pic xmlns:pic="http://schemas.openxmlformats.org/drawingml/2006/picture">
+                  <pic:nvPicPr>
+                    <pic:cNvPr id="1329979747" name=""/>
+                    <pic:cNvPicPr/>
+                  </pic:nvPicPr>
+                  <pic:blipFill>
+                    <a:blip r:embed="rId15"/>
+                    <a:stretch>
+                      <a:fillRect/>
+                    </a:stretch>
+                  </pic:blipFill>
+                  <pic:spPr>
+                    <a:xfrm>
+                      <a:off x="0" y="0"/>
+                      <a:ext cx="5731510" cy="2962275"/>
+                    </a:xfrm>
+                    <a:prstGeom prst="rect">
+                      <a:avLst/>
+                    </a:prstGeom>
+                  </pic:spPr>
+                </pic:pic>
+              </a:graphicData>
+            </a:graphic>
+          </wp:inline>
+        </w:drawing>
+      </w:r>
     </w:p>
     <w:p>
       <w:pPr>

</xml_diff>